<commit_message>
/ ‘Database course work group work.docx’
</commit_message>
<xml_diff>
--- a/Database course work group work.docx
+++ b/Database course work group work.docx
@@ -528,6 +528,42 @@
       <w:r>
         <w:rPr/>
         <w:t xml:space="preserve">;</w:t>
+      </w:r>
+    </w:p>
+    <w:p>
+      <w:pPr/>
+    </w:p>
+    <w:p>
+      <w:pPr/>
+      <w:r>
+        <w:rPr/>
+        <w:t xml:space="preserve">Query 2</w:t>
+      </w:r>
+    </w:p>
+    <w:p>
+      <w:pPr/>
+      <w:r>
+        <w:rPr/>
+        <w:t xml:space="preserve">-- Ge</w:t>
+      </w:r>
+      <w:r>
+        <w:rPr/>
+        <w:t xml:space="preserve">nerate list of all sames m</w:t>
+      </w:r>
+      <w:r>
+        <w:rPr/>
+        <w:t xml:space="preserve">ade per em</w:t>
+      </w:r>
+      <w:r>
+        <w:rPr/>
+        <w:t xml:space="preserve">ployee</w:t>
+      </w:r>
+    </w:p>
+    <w:p>
+      <w:pPr/>
+      <w:r>
+        <w:rPr/>
+        <w:t xml:space="preserve">SELECT </w:t>
       </w:r>
     </w:p>
     <w:sectPr>

</xml_diff>